<commit_message>
atualizações - referencia com carro eletrico
</commit_message>
<xml_diff>
--- a/CPEM2018 Full Paper/EXTENDED_CPEM_2018_Martins.docx
+++ b/CPEM2018 Full Paper/EXTENDED_CPEM_2018_Martins.docx
@@ -2829,8 +2829,6 @@
           <w:rFonts w:ascii="Times" w:hAnsi="Times"/>
         </w:rPr>
       </w:pPr>
-      <w:bookmarkStart w:id="1" w:name="_GoBack"/>
-      <w:bookmarkEnd w:id="1"/>
     </w:p>
     <w:p>
       <w:pPr>
@@ -3449,7 +3447,7 @@
         </w:rPr>
         <w:t xml:space="preserve">. </w:t>
       </w:r>
-      <w:commentRangeStart w:id="2"/>
+      <w:commentRangeStart w:id="1"/>
       <w:r>
         <w:rPr>
           <w:rFonts w:ascii="Times" w:hAnsi="Times"/>
@@ -3476,12 +3474,12 @@
       <w:r>
         <w:t>.</w:t>
       </w:r>
-      <w:commentRangeEnd w:id="2"/>
+      <w:commentRangeEnd w:id="1"/>
       <w:r>
         <w:rPr>
           <w:rStyle w:val="Refdecomentrio"/>
         </w:rPr>
-        <w:commentReference w:id="2"/>
+        <w:commentReference w:id="1"/>
       </w:r>
     </w:p>
     <w:p>
@@ -3668,16 +3666,16 @@
       <w:r>
         <w:t xml:space="preserve"> the sampling frequency was set to </w:t>
       </w:r>
-      <w:commentRangeStart w:id="3"/>
+      <w:commentRangeStart w:id="2"/>
       <w:r>
         <w:t>4800</w:t>
       </w:r>
-      <w:commentRangeEnd w:id="3"/>
+      <w:commentRangeEnd w:id="2"/>
       <w:r>
         <w:rPr>
           <w:rStyle w:val="Refdecomentrio"/>
         </w:rPr>
-        <w:commentReference w:id="3"/>
+        <w:commentReference w:id="2"/>
       </w:r>
       <w:r>
         <w:t xml:space="preserve"> Hz,</w:t>
@@ -4048,7 +4046,7 @@
                     <w:sz w:val="16"/>
                     <w:szCs w:val="16"/>
                   </w:rPr>
-                  <m:t>ω</m:t>
+                  <m:t>ω/2</m:t>
                 </m:r>
                 <m:r>
                   <m:rPr>
@@ -4059,7 +4057,7 @@
                     <w:sz w:val="16"/>
                     <w:szCs w:val="16"/>
                   </w:rPr>
-                  <m:t>/2π</m:t>
+                  <m:t>π</m:t>
                 </m:r>
               </m:oMath>
             </m:oMathPara>
@@ -6922,7 +6920,7 @@
             <wp:docPr id="4" name="Gráfico 4">
               <a:extLst xmlns:a="http://schemas.openxmlformats.org/drawingml/2006/main">
                 <a:ext uri="{FF2B5EF4-FFF2-40B4-BE49-F238E27FC236}">
-                  <a16:creationId xmlns:a16="http://schemas.microsoft.com/office/drawing/2014/main" xmlns:w16se="http://schemas.microsoft.com/office/word/2015/wordml/symex" xmlns:w16cid="http://schemas.microsoft.com/office/word/2016/wordml/cid" xmlns:w="http://schemas.openxmlformats.org/wordprocessingml/2006/main" xmlns:w10="urn:schemas-microsoft-com:office:word" xmlns:v="urn:schemas-microsoft-com:vml" xmlns:o="urn:schemas-microsoft-com:office:office" xmlns:am3d="http://schemas.microsoft.com/office/drawing/2017/model3d" xmlns:aink="http://schemas.microsoft.com/office/drawing/2016/ink" xmlns:cx8="http://schemas.microsoft.com/office/drawing/2016/5/14/chartex" xmlns:cx7="http://schemas.microsoft.com/office/drawing/2016/5/13/chartex" xmlns:cx6="http://schemas.microsoft.com/office/drawing/2016/5/12/chartex" xmlns:cx5="http://schemas.microsoft.com/office/drawing/2016/5/11/chartex" xmlns:cx4="http://schemas.microsoft.com/office/drawing/2016/5/10/chartex" xmlns:cx3="http://schemas.microsoft.com/office/drawing/2016/5/9/chartex" xmlns:cx2="http://schemas.microsoft.com/office/drawing/2015/10/21/chartex" xmlns:cx1="http://schemas.microsoft.com/office/drawing/2015/9/8/chartex" xmlns:cx="http://schemas.microsoft.com/office/drawing/2014/chartex" xmlns="" id="{61E53542-6E3C-499C-81AF-028E67B0F140}"/>
+                  <a16:creationId xmlns="" xmlns:cx="http://schemas.microsoft.com/office/drawing/2014/chartex" xmlns:cx1="http://schemas.microsoft.com/office/drawing/2015/9/8/chartex" xmlns:cx2="http://schemas.microsoft.com/office/drawing/2015/10/21/chartex" xmlns:cx3="http://schemas.microsoft.com/office/drawing/2016/5/9/chartex" xmlns:cx4="http://schemas.microsoft.com/office/drawing/2016/5/10/chartex" xmlns:cx5="http://schemas.microsoft.com/office/drawing/2016/5/11/chartex" xmlns:cx6="http://schemas.microsoft.com/office/drawing/2016/5/12/chartex" xmlns:cx7="http://schemas.microsoft.com/office/drawing/2016/5/13/chartex" xmlns:cx8="http://schemas.microsoft.com/office/drawing/2016/5/14/chartex" xmlns:aink="http://schemas.microsoft.com/office/drawing/2016/ink" xmlns:am3d="http://schemas.microsoft.com/office/drawing/2017/model3d" xmlns:o="urn:schemas-microsoft-com:office:office" xmlns:v="urn:schemas-microsoft-com:vml" xmlns:w10="urn:schemas-microsoft-com:office:word" xmlns:w="http://schemas.openxmlformats.org/wordprocessingml/2006/main" xmlns:w16cid="http://schemas.microsoft.com/office/word/2016/wordml/cid" xmlns:w16se="http://schemas.microsoft.com/office/word/2015/wordml/symex" xmlns:a16="http://schemas.microsoft.com/office/drawing/2014/main" id="{61E53542-6E3C-499C-81AF-028E67B0F140}"/>
                 </a:ext>
               </a:extLst>
             </wp:docPr>
@@ -9756,65 +9754,6 @@
           <w:color w:val="2E74B5" w:themeColor="accent1" w:themeShade="BF"/>
         </w:rPr>
         <w:lastRenderedPageBreak/>
-        <w:t xml:space="preserve">For a </w:t>
-      </w:r>
-      <w:proofErr w:type="spellStart"/>
-      <w:r>
-        <w:rPr>
-          <w:rFonts w:ascii="Times" w:hAnsi="Times"/>
-          <w:color w:val="2E74B5" w:themeColor="accent1" w:themeShade="BF"/>
-        </w:rPr>
-        <w:t>synchrophasor</w:t>
-      </w:r>
-      <w:proofErr w:type="spellEnd"/>
-      <w:r>
-        <w:rPr>
-          <w:rFonts w:ascii="Times" w:hAnsi="Times"/>
-          <w:color w:val="2E74B5" w:themeColor="accent1" w:themeShade="BF"/>
-        </w:rPr>
-        <w:t>, the phase must be taken re</w:t>
-      </w:r>
-      <w:r>
-        <w:rPr>
-          <w:rFonts w:ascii="Times" w:hAnsi="Times"/>
-          <w:color w:val="2E74B5" w:themeColor="accent1" w:themeShade="BF"/>
-        </w:rPr>
-        <w:t>lated to the nominal frequency</w:t>
-      </w:r>
-      <w:proofErr w:type="gramStart"/>
-      <w:r>
-        <w:rPr>
-          <w:rFonts w:ascii="Times" w:hAnsi="Times"/>
-          <w:color w:val="2E74B5" w:themeColor="accent1" w:themeShade="BF"/>
-        </w:rPr>
-        <w:t>… ???</w:t>
-      </w:r>
-      <w:proofErr w:type="gramEnd"/>
-      <w:r>
-        <w:rPr>
-          <w:rFonts w:ascii="Times" w:hAnsi="Times"/>
-          <w:color w:val="2E74B5" w:themeColor="accent1" w:themeShade="BF"/>
-        </w:rPr>
-        <w:t xml:space="preserve"> </w:t>
-      </w:r>
-    </w:p>
-    <w:p>
-      <w:pPr>
-        <w:pStyle w:val="Corpodetexto"/>
-        <w:tabs>
-          <w:tab w:val="left" w:pos="180"/>
-        </w:tabs>
-        <w:spacing w:before="360" w:after="120" w:line="240" w:lineRule="exact"/>
-        <w:rPr>
-          <w:rFonts w:ascii="Times" w:hAnsi="Times"/>
-          <w:color w:val="2E74B5" w:themeColor="accent1" w:themeShade="BF"/>
-        </w:rPr>
-      </w:pPr>
-      <w:r>
-        <w:rPr>
-          <w:rFonts w:ascii="Times" w:hAnsi="Times"/>
-          <w:color w:val="2E74B5" w:themeColor="accent1" w:themeShade="BF"/>
-        </w:rPr>
         <w:t xml:space="preserve">To estimate the sensitivity of magnitude and phase obtained by the methods described </w:t>
       </w:r>
       <w:r>
@@ -9879,7 +9818,16 @@
           <w:rFonts w:ascii="Times" w:hAnsi="Times"/>
           <w:color w:val="2E74B5" w:themeColor="accent1" w:themeShade="BF"/>
         </w:rPr>
-        <w:t xml:space="preserve"> than 2 ppm. Then, considering this value as the uncertainty contribution of the estimator is a conservative approach.</w:t>
+        <w:t xml:space="preserve"> than 2</w:t>
+      </w:r>
+      <w:bookmarkStart w:id="3" w:name="_GoBack"/>
+      <w:bookmarkEnd w:id="3"/>
+      <w:r>
+        <w:rPr>
+          <w:rFonts w:ascii="Times" w:hAnsi="Times"/>
+          <w:color w:val="2E74B5" w:themeColor="accent1" w:themeShade="BF"/>
+        </w:rPr>
+        <w:t xml:space="preserve"> ppm. Then, considering this value as the uncertainty contribution of the estimator is a conservative approach.</w:t>
       </w:r>
     </w:p>
     <w:p>
@@ -10512,21 +10460,7 @@
                                 <w:sz w:val="12"/>
                                 <w:szCs w:val="12"/>
                               </w:rPr>
-                              <w:t xml:space="preserve">Atomic </w:t>
-                            </w:r>
-                            <w:r>
-                              <w:rPr>
-                                <w:sz w:val="12"/>
-                                <w:szCs w:val="12"/>
-                              </w:rPr>
-                              <w:t>C</w:t>
-                            </w:r>
-                            <w:r>
-                              <w:rPr>
-                                <w:sz w:val="12"/>
-                                <w:szCs w:val="12"/>
-                              </w:rPr>
-                              <w:t>lock</w:t>
+                              <w:t>Atomic Clock</w:t>
                             </w:r>
                           </w:p>
                         </w:txbxContent>
@@ -11761,13 +11695,7 @@
           <w:rPr>
             <w:rFonts w:ascii="Cambria Math" w:hAnsi="Cambria Math"/>
           </w:rPr>
-          <m:t>0.1kT</m:t>
-        </m:r>
-        <m:r>
-          <w:rPr>
-            <w:rFonts w:ascii="Cambria Math" w:hAnsi="Cambria Math"/>
-          </w:rPr>
-          <m:t xml:space="preserve">, </m:t>
+          <m:t xml:space="preserve">0.1kT, </m:t>
         </m:r>
         <m:r>
           <m:rPr>
@@ -11835,7 +11763,6 @@
         <w:rPr>
           <w:color w:val="5B9BD5" w:themeColor="accent1"/>
         </w:rPr>
-        <w:lastRenderedPageBreak/>
         <w:t>Results:</w:t>
       </w:r>
     </w:p>
@@ -11872,6 +11799,7 @@
         <w:rPr>
           <w:color w:val="5B9BD5" w:themeColor="accent1"/>
         </w:rPr>
+        <w:lastRenderedPageBreak/>
         <w:t>Phase Step</w:t>
       </w:r>
     </w:p>
@@ -12197,7 +12125,6 @@
         </w:rPr>
       </w:pPr>
       <w:r>
-        <w:lastRenderedPageBreak/>
         <w:t>W</w:t>
       </w:r>
       <w:r>
@@ -12262,6 +12189,7 @@
           <w:smallCaps/>
           <w:sz w:val="20"/>
         </w:rPr>
+        <w:lastRenderedPageBreak/>
         <w:t>Acknowledgement</w:t>
       </w:r>
     </w:p>
@@ -12729,7 +12657,7 @@
       </w:pPr>
     </w:p>
   </w:comment>
-  <w:comment w:id="2" w:author="Marcelo B Martins" w:date="2018-06-20T14:40:00Z" w:initials="MBM">
+  <w:comment w:id="1" w:author="Marcelo B Martins" w:date="2018-06-20T14:40:00Z" w:initials="MBM">
     <w:p>
       <w:pPr>
         <w:pStyle w:val="Textodecomentrio"/>
@@ -12751,7 +12679,7 @@
       </w:r>
     </w:p>
   </w:comment>
-  <w:comment w:id="3" w:author="Marcelo B Martins" w:date="2018-06-20T14:13:00Z" w:initials="MBM">
+  <w:comment w:id="2" w:author="Marcelo B Martins" w:date="2018-06-20T14:13:00Z" w:initials="MBM">
     <w:p>
       <w:pPr>
         <w:pStyle w:val="Textodecomentrio"/>
@@ -14611,11 +14539,11 @@
           <c:showPercent val="0"/>
           <c:showBubbleSize val="0"/>
         </c:dLbls>
-        <c:axId val="246924392"/>
-        <c:axId val="466861744"/>
+        <c:axId val="254398832"/>
+        <c:axId val="247838688"/>
       </c:scatterChart>
       <c:valAx>
-        <c:axId val="246924392"/>
+        <c:axId val="254398832"/>
         <c:scaling>
           <c:orientation val="minMax"/>
         </c:scaling>
@@ -14732,12 +14660,12 @@
             <a:endParaRPr lang="pt-BR"/>
           </a:p>
         </c:txPr>
-        <c:crossAx val="466861744"/>
+        <c:crossAx val="247838688"/>
         <c:crosses val="autoZero"/>
         <c:crossBetween val="midCat"/>
       </c:valAx>
       <c:valAx>
-        <c:axId val="466861744"/>
+        <c:axId val="247838688"/>
         <c:scaling>
           <c:orientation val="minMax"/>
         </c:scaling>
@@ -14849,7 +14777,7 @@
             <a:endParaRPr lang="pt-BR"/>
           </a:p>
         </c:txPr>
-        <c:crossAx val="246924392"/>
+        <c:crossAx val="254398832"/>
         <c:crosses val="autoZero"/>
         <c:crossBetween val="midCat"/>
       </c:valAx>
@@ -15695,7 +15623,7 @@
 </file>
 
 <file path=customXml/itemProps1.xml><?xml version="1.0" encoding="utf-8"?>
-<ds:datastoreItem xmlns:ds="http://schemas.openxmlformats.org/officeDocument/2006/customXml" ds:itemID="{93020E88-27F4-4681-9519-91FE56F03987}">
+<ds:datastoreItem xmlns:ds="http://schemas.openxmlformats.org/officeDocument/2006/customXml" ds:itemID="{9C60F334-2D0A-4352-B69B-FBB52319476B}">
   <ds:schemaRefs>
     <ds:schemaRef ds:uri="http://schemas.openxmlformats.org/officeDocument/2006/bibliography"/>
   </ds:schemaRefs>

</xml_diff>